<commit_message>
full rough draft done
</commit_message>
<xml_diff>
--- a/submission/figures_5_15_17.docx
+++ b/submission/figures_5_15_17.docx
@@ -294,7 +294,22 @@
     <w:p/>
     <w:p>
       <w:r>
-        <w:t xml:space="preserve">Figure 2: The microbiome of the proximal and distal human colon. A) Relative abundance of the top five bacterial phyla in each sampling site. The box represents the median and confidence intervals. B) Simpson diversity of the microbial communities at each location. </w:t>
+        <w:t xml:space="preserve">Figure 2: </w:t>
+      </w:r>
+      <w:r>
+        <w:t>Microbial membership and diversity</w:t>
+      </w:r>
+      <w:r>
+        <w:t xml:space="preserve"> of the proximal and distal human colon. A) Relative abundance of the top five bacterial </w:t>
+      </w:r>
+      <w:r>
+        <w:t>phyla in each sampling site. Each</w:t>
+      </w:r>
+      <w:r>
+        <w:t xml:space="preserve"> box represents the median and confidence intervals. B) Simpson diversity of the microbial communities at each location. </w:t>
+      </w:r>
+      <w:r>
+        <w:t xml:space="preserve">The lines represent the median values. </w:t>
       </w:r>
     </w:p>
     <w:p/>
@@ -449,7 +464,7 @@
         <w:t xml:space="preserve">Figure 3: </w:t>
       </w:r>
       <w:r>
-        <w:t>Across all sites, the left lumen and exit stool are the most similar communities</w:t>
+        <w:t>Similarity of microbial community structure between sites of the gut</w:t>
       </w:r>
       <w:r>
         <w:t xml:space="preserve">. </w:t>
@@ -739,8 +754,12 @@
       <w:r>
         <w:t xml:space="preserve">Random Forest classifies the mucosa and lumen of each side of the colon. A) </w:t>
       </w:r>
-      <w:bookmarkStart w:id="0" w:name="_GoBack"/>
-      <w:bookmarkEnd w:id="0"/>
+      <w:r>
+        <w:t xml:space="preserve">Receiver Operator Characteristic curves are shown for the 10-fold cross validation of the Random Forest model </w:t>
+      </w:r>
+      <w:r>
+        <w:t xml:space="preserve">classifying lumen and mucosal samples for the left and right sides of the colon. (B) Top five OTUs that are most important for the classification model for the left mucosa and lumen (B) and the right mucosa and lumen (C). </w:t>
+      </w:r>
     </w:p>
     <w:p/>
     <w:p>
@@ -985,6 +1004,32 @@
         <w:t>legend</w:t>
       </w:r>
       <w:proofErr w:type="gramEnd"/>
+      <w:r>
+        <w:t>.</w:t>
+      </w:r>
+      <w:r>
+        <w:t xml:space="preserve"> Random Forest classifies the left and right sides of the colon. A) Receiver Operator Characteristic curves are shown for the 10-fold cross validation of the Random Forest model classifying </w:t>
+      </w:r>
+      <w:r>
+        <w:t xml:space="preserve">left lumen versus right lumen (orange) and left mucosa </w:t>
+      </w:r>
+      <w:proofErr w:type="spellStart"/>
+      <w:r>
+        <w:t>vs</w:t>
+      </w:r>
+      <w:proofErr w:type="spellEnd"/>
+      <w:r>
+        <w:t xml:space="preserve"> right mucosa (green)</w:t>
+      </w:r>
+      <w:r>
+        <w:t xml:space="preserve">. (B) Top five OTUs that are most important for the classification model for the left </w:t>
+      </w:r>
+      <w:r>
+        <w:t xml:space="preserve">and right mucosa (B) and the left and right lumen </w:t>
+      </w:r>
+      <w:r>
+        <w:t>(C).</w:t>
+      </w:r>
     </w:p>
     <w:p/>
     <w:p>
@@ -1066,101 +1111,7 @@
     <w:p/>
     <w:p>
       <w:r>
-        <w:t xml:space="preserve">Figure 7, model/schematic of results? </w:t>
-      </w:r>
-    </w:p>
-    <w:p/>
-    <w:p/>
-    <w:p/>
-    <w:p/>
-    <w:p/>
-    <w:p/>
-    <w:p/>
-    <w:p/>
-    <w:p/>
-    <w:p/>
-    <w:p/>
-    <w:p/>
-    <w:p/>
-    <w:p/>
-    <w:p>
-      <w:r>
-        <w:t>Supplemental Figure 1</w:t>
-      </w:r>
-    </w:p>
-    <w:p>
-      <w:r>
-        <w:t xml:space="preserve">Model for comparing to exit stool </w:t>
-      </w:r>
-    </w:p>
-    <w:p/>
-    <w:p/>
-    <w:p>
-      <w:proofErr w:type="gramStart"/>
-      <w:r>
-        <w:t>Top OTUs from comparisons to exit stool?</w:t>
-      </w:r>
-      <w:proofErr w:type="gramEnd"/>
-      <w:r>
-        <w:t xml:space="preserve"> </w:t>
-      </w:r>
-    </w:p>
-    <w:p/>
-    <w:p/>
-    <w:p/>
-    <w:p>
-      <w:r>
-        <w:t>Figure S1 legend:</w:t>
-      </w:r>
-    </w:p>
-    <w:p/>
-    <w:p/>
-    <w:p/>
-    <w:p/>
-    <w:p/>
-    <w:p/>
-    <w:p/>
-    <w:p/>
-    <w:p/>
-    <w:p/>
-    <w:p/>
-    <w:p/>
-    <w:p/>
-    <w:p/>
-    <w:p/>
-    <w:p/>
-    <w:p/>
-    <w:p/>
-    <w:p/>
-    <w:p/>
-    <w:p/>
-    <w:p/>
-    <w:p/>
-    <w:p/>
-    <w:p/>
-    <w:p/>
-    <w:p/>
-    <w:p/>
-    <w:p/>
-    <w:p/>
-    <w:p/>
-    <w:p/>
-    <w:p/>
-    <w:p/>
-    <w:p/>
-    <w:p/>
-    <w:p/>
-    <w:p/>
-    <w:p/>
-    <w:p/>
-    <w:p/>
-    <w:p/>
-    <w:p>
-      <w:r>
-        <w:t>Supplemental Figure 2</w:t>
-      </w:r>
-      <w:r>
-        <w:t xml:space="preserve"> </w:t>
+        <w:t>Figure 6</w:t>
       </w:r>
     </w:p>
     <w:p/>
@@ -1183,7 +1134,7 @@
           <w:noProof/>
         </w:rPr>
         <w:drawing>
-          <wp:inline distT="0" distB="0" distL="0" distR="0" wp14:anchorId="5F19C33C" wp14:editId="34A90D28">
+          <wp:inline distT="0" distB="0" distL="0" distR="0" wp14:anchorId="5CBC8DF2" wp14:editId="489E5867">
             <wp:extent cx="4457700" cy="2449241"/>
             <wp:effectExtent l="0" t="0" r="0" b="0"/>
             <wp:docPr id="9" name="Picture 2"/>
@@ -1253,7 +1204,7 @@
           <w:noProof/>
         </w:rPr>
         <w:drawing>
-          <wp:inline distT="0" distB="0" distL="0" distR="0" wp14:anchorId="38F8A1BF" wp14:editId="2B7837A2">
+          <wp:inline distT="0" distB="0" distL="0" distR="0" wp14:anchorId="7DB238F0" wp14:editId="393F4101">
             <wp:extent cx="4686300" cy="2579853"/>
             <wp:effectExtent l="0" t="0" r="0" b="11430"/>
             <wp:docPr id="10" name="Picture 3"/>
@@ -1326,7 +1277,7 @@
           <w:noProof/>
         </w:rPr>
         <w:drawing>
-          <wp:inline distT="0" distB="0" distL="0" distR="0" wp14:anchorId="55B4340F" wp14:editId="261139B4">
+          <wp:inline distT="0" distB="0" distL="0" distR="0" wp14:anchorId="4AAD99E8" wp14:editId="00F62B42">
             <wp:extent cx="4800600" cy="2652142"/>
             <wp:effectExtent l="0" t="0" r="0" b="0"/>
             <wp:docPr id="11" name="Picture 4"/>
@@ -1378,13 +1329,78 @@
     <w:p/>
     <w:p>
       <w:r>
-        <w:t>Figure</w:t>
-      </w:r>
-      <w:r>
-        <w:t xml:space="preserve"> S2 </w:t>
-      </w:r>
-      <w:r>
-        <w:t xml:space="preserve">legend: </w:t>
+        <w:t xml:space="preserve">Figure 6 </w:t>
+      </w:r>
+      <w:proofErr w:type="gramStart"/>
+      <w:r>
+        <w:t>legend</w:t>
+      </w:r>
+      <w:proofErr w:type="gramEnd"/>
+      <w:r>
+        <w:t xml:space="preserve">: </w:t>
+      </w:r>
+      <w:r>
+        <w:t xml:space="preserve">Location and abundance of cancer-associated OTUs. Relative abundance was calculated and plotted by sample site for each OTU of interest: (A) </w:t>
+      </w:r>
+      <w:proofErr w:type="spellStart"/>
+      <w:r>
+        <w:rPr>
+          <w:i/>
+          <w:iCs/>
+        </w:rPr>
+        <w:t>Fusobacterium</w:t>
+      </w:r>
+      <w:proofErr w:type="spellEnd"/>
+      <w:r>
+        <w:rPr>
+          <w:i/>
+          <w:iCs/>
+        </w:rPr>
+        <w:t xml:space="preserve"> </w:t>
+      </w:r>
+      <w:proofErr w:type="spellStart"/>
+      <w:r>
+        <w:rPr>
+          <w:i/>
+          <w:iCs/>
+        </w:rPr>
+        <w:t>nucleatum</w:t>
+      </w:r>
+      <w:proofErr w:type="spellEnd"/>
+      <w:r>
+        <w:t xml:space="preserve"> (B) </w:t>
+      </w:r>
+      <w:proofErr w:type="spellStart"/>
+      <w:r>
+        <w:t>Porphyromonas</w:t>
+      </w:r>
+      <w:proofErr w:type="spellEnd"/>
+      <w:r>
+        <w:t xml:space="preserve"> </w:t>
+      </w:r>
+      <w:proofErr w:type="spellStart"/>
+      <w:r>
+        <w:t>asacharolytica</w:t>
+      </w:r>
+      <w:proofErr w:type="spellEnd"/>
+      <w:r>
+        <w:t xml:space="preserve"> and (C) </w:t>
+      </w:r>
+      <w:proofErr w:type="spellStart"/>
+      <w:r>
+        <w:t>Parvimonas</w:t>
+      </w:r>
+      <w:proofErr w:type="spellEnd"/>
+      <w:r>
+        <w:t xml:space="preserve"> </w:t>
+      </w:r>
+      <w:proofErr w:type="spellStart"/>
+      <w:r>
+        <w:t>micra</w:t>
+      </w:r>
+      <w:proofErr w:type="spellEnd"/>
+      <w:r>
+        <w:t xml:space="preserve">. </w:t>
       </w:r>
     </w:p>
     <w:p/>
@@ -1428,6 +1444,132 @@
         <w:t xml:space="preserve"> other OTUs? </w:t>
       </w:r>
     </w:p>
+    <w:p/>
+    <w:p/>
+    <w:p/>
+    <w:p/>
+    <w:p>
+      <w:r>
+        <w:t>Figure 7</w:t>
+      </w:r>
+      <w:r>
+        <w:t xml:space="preserve">, model/schematic of results? </w:t>
+      </w:r>
+    </w:p>
+    <w:p/>
+    <w:p/>
+    <w:p/>
+    <w:p/>
+    <w:p/>
+    <w:p/>
+    <w:p/>
+    <w:p/>
+    <w:p/>
+    <w:p/>
+    <w:p/>
+    <w:p/>
+    <w:p/>
+    <w:p/>
+    <w:p>
+      <w:r>
+        <w:t>Supplemental Figure 1</w:t>
+      </w:r>
+    </w:p>
+    <w:p>
+      <w:r>
+        <w:t xml:space="preserve">Model for comparing to exit stool </w:t>
+      </w:r>
+      <w:r>
+        <w:rPr>
+          <w:noProof/>
+        </w:rPr>
+        <w:drawing>
+          <wp:inline distT="0" distB="0" distL="0" distR="0" wp14:anchorId="40F76FAC" wp14:editId="59AA6B09">
+            <wp:extent cx="5486400" cy="3792407"/>
+            <wp:effectExtent l="0" t="0" r="0" b="0"/>
+            <wp:docPr id="6" name="Picture 1"/>
+            <wp:cNvGraphicFramePr>
+              <a:graphicFrameLocks xmlns:a="http://schemas.openxmlformats.org/drawingml/2006/main" noChangeAspect="1"/>
+            </wp:cNvGraphicFramePr>
+            <a:graphic xmlns:a="http://schemas.openxmlformats.org/drawingml/2006/main">
+              <a:graphicData uri="http://schemas.openxmlformats.org/drawingml/2006/picture">
+                <pic:pic xmlns:pic="http://schemas.openxmlformats.org/drawingml/2006/picture">
+                  <pic:nvPicPr>
+                    <pic:cNvPr id="0" name="Picture 1"/>
+                    <pic:cNvPicPr>
+                      <a:picLocks noChangeAspect="1" noChangeArrowheads="1"/>
+                    </pic:cNvPicPr>
+                  </pic:nvPicPr>
+                  <pic:blipFill>
+                    <a:blip r:embed="rId20">
+                      <a:extLst>
+                        <a:ext uri="{28A0092B-C50C-407E-A947-70E740481C1C}">
+                          <a14:useLocalDpi xmlns:a14="http://schemas.microsoft.com/office/drawing/2010/main" val="0"/>
+                        </a:ext>
+                      </a:extLst>
+                    </a:blip>
+                    <a:srcRect/>
+                    <a:stretch>
+                      <a:fillRect/>
+                    </a:stretch>
+                  </pic:blipFill>
+                  <pic:spPr bwMode="auto">
+                    <a:xfrm>
+                      <a:off x="0" y="0"/>
+                      <a:ext cx="5486671" cy="3792594"/>
+                    </a:xfrm>
+                    <a:prstGeom prst="rect">
+                      <a:avLst/>
+                    </a:prstGeom>
+                    <a:noFill/>
+                    <a:ln>
+                      <a:noFill/>
+                    </a:ln>
+                  </pic:spPr>
+                </pic:pic>
+              </a:graphicData>
+            </a:graphic>
+          </wp:inline>
+        </w:drawing>
+      </w:r>
+    </w:p>
+    <w:p/>
+    <w:p/>
+    <w:p>
+      <w:r>
+        <w:t>Figure S1 legend:</w:t>
+      </w:r>
+      <w:r>
+        <w:t xml:space="preserve"> Random Forest classifier comparing samples to exit stool. ROC curves for the RF model classifying exit stool versus the right or left lumen, pooled mucosa or pooled lumen are shown. </w:t>
+      </w:r>
+    </w:p>
+    <w:p/>
+    <w:p>
+      <w:bookmarkStart w:id="0" w:name="_GoBack"/>
+      <w:bookmarkEnd w:id="0"/>
+    </w:p>
+    <w:p/>
+    <w:p/>
+    <w:p/>
+    <w:p/>
+    <w:p/>
+    <w:p/>
+    <w:p/>
+    <w:p/>
+    <w:p/>
+    <w:p/>
+    <w:p/>
+    <w:p/>
+    <w:p/>
+    <w:p/>
+    <w:p/>
+    <w:p/>
+    <w:p/>
+    <w:p/>
+    <w:p/>
+    <w:p/>
+    <w:p/>
+    <w:p/>
     <w:p/>
     <w:p/>
     <w:p/>
@@ -1782,6 +1924,17 @@
       <w:contextualSpacing/>
     </w:pPr>
   </w:style>
+  <w:style w:type="character" w:styleId="Emphasis">
+    <w:name w:val="Emphasis"/>
+    <w:basedOn w:val="DefaultParagraphFont"/>
+    <w:uiPriority w:val="20"/>
+    <w:qFormat/>
+    <w:rsid w:val="00902E0D"/>
+    <w:rPr>
+      <w:i/>
+      <w:iCs/>
+    </w:rPr>
+  </w:style>
 </w:styles>
 </file>
 
@@ -2005,6 +2158,17 @@
       <w:ind w:left="720"/>
       <w:contextualSpacing/>
     </w:pPr>
+  </w:style>
+  <w:style w:type="character" w:styleId="Emphasis">
+    <w:name w:val="Emphasis"/>
+    <w:basedOn w:val="DefaultParagraphFont"/>
+    <w:uiPriority w:val="20"/>
+    <w:qFormat/>
+    <w:rsid w:val="00902E0D"/>
+    <w:rPr>
+      <w:i/>
+      <w:iCs/>
+    </w:rPr>
   </w:style>
 </w:styles>
 </file>

</xml_diff>